<commit_message>
implementei o upload de documento
</commit_message>
<xml_diff>
--- a/novooutput.docx
+++ b/novooutput.docx
@@ -19,7 +19,7 @@
           <w:b w:val="1"/>
           <w:rtl w:val="0"/>
         </w:rPr>
-        <w:t xml:space="preserve">O projeto-piloto-ALTERADO</w:t>
+        <w:t xml:space="preserve">O 123456</w:t>
       </w:r>
       <w:r>
         <w:rPr>
@@ -142,7 +142,7 @@
           <w:szCs w:val="24"/>
           <w:rtl w:val="0"/>
         </w:rPr>
-        <w:t xml:space="preserve"> 100% DIGITAL</w:t>
+        <w:t xml:space="preserve">XPTO_NUMERO 100% DIGITAL</w:t>
       </w:r>
       <w:commentRangeEnd w:id="1"/>
       <w:r>

</xml_diff>